<commit_message>
level 1 and rock process dialogs
</commit_message>
<xml_diff>
--- a/Art Refs/dialog draft.docx
+++ b/Art Refs/dialog draft.docx
@@ -129,15 +129,261 @@
     </w:p>
     <w:p>
       <w:r>
-        <w:t>Head over to the magma chamber to do so.</w:t>
-      </w:r>
-    </w:p>
-    <w:p>
-      <w:r>
-        <w:t>(hide magma chamber illust)</w:t>
-      </w:r>
+        <w:t xml:space="preserve">Head over to the </w:t>
+      </w:r>
+      <w:r>
+        <w:t>M</w:t>
+      </w:r>
+      <w:r>
+        <w:t xml:space="preserve">agma </w:t>
+      </w:r>
+      <w:r>
+        <w:t>C</w:t>
+      </w:r>
+      <w:r>
+        <w:t>hamber to do so.</w:t>
+      </w:r>
+    </w:p>
+    <w:p>
+      <w:r>
+        <w:t xml:space="preserve">(hide magma chamber </w:t>
+      </w:r>
+      <w:proofErr w:type="spellStart"/>
+      <w:r>
+        <w:t>illust</w:t>
+      </w:r>
+      <w:proofErr w:type="spellEnd"/>
+      <w:r>
+        <w:t>)</w:t>
+      </w:r>
+    </w:p>
+    <w:p/>
+    <w:p>
+      <w:r>
+        <w:t>+Magma Chamber+</w:t>
+      </w:r>
+    </w:p>
+    <w:p>
+      <w:r>
+        <w:t xml:space="preserve">(show </w:t>
+      </w:r>
+      <w:proofErr w:type="spellStart"/>
+      <w:r>
+        <w:t>illust</w:t>
+      </w:r>
+      <w:proofErr w:type="spellEnd"/>
+      <w:r>
+        <w:t>)</w:t>
+      </w:r>
+    </w:p>
+    <w:p>
+      <w:r>
+        <w:t xml:space="preserve">On Earth, rocks are continuously pushed </w:t>
+      </w:r>
+      <w:r>
+        <w:t xml:space="preserve">upward or </w:t>
+      </w:r>
+      <w:r>
+        <w:t>down</w:t>
+      </w:r>
+      <w:r>
+        <w:t>ward</w:t>
+      </w:r>
+      <w:r>
+        <w:t xml:space="preserve"> due to physical </w:t>
+      </w:r>
+      <w:r>
+        <w:t>activit</w:t>
+      </w:r>
+      <w:r>
+        <w:t>ies</w:t>
+      </w:r>
+      <w:r>
+        <w:t xml:space="preserve"> such as an earthquake.</w:t>
+      </w:r>
+    </w:p>
+    <w:p>
       <w:bookmarkStart w:id="0" w:name="_GoBack"/>
+      <w:r>
+        <w:t>Rocks pushed</w:t>
+      </w:r>
+      <w:r>
+        <w:t xml:space="preserve"> </w:t>
+      </w:r>
+      <w:r>
+        <w:t xml:space="preserve">deep into the </w:t>
+      </w:r>
+      <w:r>
+        <w:t>mantle</w:t>
+      </w:r>
+      <w:r>
+        <w:t>’s hot spots</w:t>
+      </w:r>
+      <w:r>
+        <w:t xml:space="preserve"> will </w:t>
+      </w:r>
+      <w:r>
+        <w:t>melt to</w:t>
+      </w:r>
+      <w:r>
+        <w:t xml:space="preserve"> magma</w:t>
+      </w:r>
+      <w:r>
+        <w:t>.</w:t>
+      </w:r>
       <w:bookmarkEnd w:id="0"/>
+    </w:p>
+    <w:p>
+      <w:r>
+        <w:t xml:space="preserve">(show </w:t>
+      </w:r>
+      <w:proofErr w:type="spellStart"/>
+      <w:r>
+        <w:t>illust</w:t>
+      </w:r>
+      <w:proofErr w:type="spellEnd"/>
+      <w:r>
+        <w:t>)</w:t>
+      </w:r>
+    </w:p>
+    <w:p>
+      <w:r>
+        <w:t>Here in the magma chamber, we can simulate th</w:t>
+      </w:r>
+      <w:r>
+        <w:t>e process of melting rocks to magma.</w:t>
+      </w:r>
+    </w:p>
+    <w:p>
+      <w:r>
+        <w:t>Go ahead and process the minerals by holding the Spacebar (you can also click and hold the minerals).</w:t>
+      </w:r>
+    </w:p>
+    <w:p>
+      <w:r>
+        <w:lastRenderedPageBreak/>
+        <w:t>+Magma Chamber Exit+</w:t>
+      </w:r>
+    </w:p>
+    <w:p>
+      <w:r>
+        <w:t>Now that we have magma</w:t>
+      </w:r>
+      <w:r>
+        <w:t xml:space="preserve"> available</w:t>
+      </w:r>
+      <w:r>
+        <w:t xml:space="preserve">, it’s time to </w:t>
+      </w:r>
+      <w:r>
+        <w:t>form</w:t>
+      </w:r>
+      <w:r>
+        <w:t xml:space="preserve"> some rocks!</w:t>
+      </w:r>
+    </w:p>
+    <w:p>
+      <w:r>
+        <w:t>If you notice at the very top, we need to form at least three different types of igneous rock.</w:t>
+      </w:r>
+    </w:p>
+    <w:p>
+      <w:r>
+        <w:t xml:space="preserve">(show magma cooler </w:t>
+      </w:r>
+      <w:proofErr w:type="spellStart"/>
+      <w:r>
+        <w:t>illust</w:t>
+      </w:r>
+      <w:proofErr w:type="spellEnd"/>
+      <w:r>
+        <w:t>)</w:t>
+      </w:r>
+    </w:p>
+    <w:p>
+      <w:r>
+        <w:t>In order to form igneous rocks, h</w:t>
+      </w:r>
+      <w:r>
+        <w:t xml:space="preserve">ead over to the </w:t>
+      </w:r>
+      <w:r>
+        <w:t>Magma Cooler.</w:t>
+      </w:r>
+    </w:p>
+    <w:p>
+      <w:r>
+        <w:t xml:space="preserve">(hide magma cooler </w:t>
+      </w:r>
+      <w:proofErr w:type="spellStart"/>
+      <w:r>
+        <w:t>illust</w:t>
+      </w:r>
+      <w:proofErr w:type="spellEnd"/>
+      <w:r>
+        <w:t>.)</w:t>
+      </w:r>
+    </w:p>
+    <w:p/>
+    <w:p>
+      <w:r>
+        <w:t>+Magma Cooler+</w:t>
+      </w:r>
+    </w:p>
+    <w:p>
+      <w:r>
+        <w:t>There are two ways for igneous rocks to form: intrusive or extrusive.</w:t>
+      </w:r>
+    </w:p>
+    <w:p>
+      <w:r>
+        <w:t>For now, we will form intrusive igneous rocks.</w:t>
+      </w:r>
+    </w:p>
+    <w:p>
+      <w:r>
+        <w:t>Intrusive rocks are formed when magma cools off below the Earth’s surface.</w:t>
+      </w:r>
+    </w:p>
+    <w:p>
+      <w:r>
+        <w:t>Remember to form at least three types of igneous rocks as indicated at the top.</w:t>
+      </w:r>
+    </w:p>
+    <w:p>
+      <w:r>
+        <w:t>Go ahead and select Intrusive by press</w:t>
+      </w:r>
+      <w:r>
+        <w:t>ing</w:t>
+      </w:r>
+      <w:r>
+        <w:t xml:space="preserve"> the Spacebar (you can also click the icon).</w:t>
+      </w:r>
+    </w:p>
+    <w:p>
+      <w:r>
+        <w:t># instruction #</w:t>
+      </w:r>
+    </w:p>
+    <w:p>
+      <w:r>
+        <w:t>Press the Spacebar (or click STOP) to end the cooling process.</w:t>
+      </w:r>
+    </w:p>
+    <w:p/>
+    <w:p>
+      <w:r>
+        <w:t>Now that you have</w:t>
+      </w:r>
+      <w:r>
+        <w:t xml:space="preserve"> formed the necessary rocks, it’s time to drop them off.</w:t>
+      </w:r>
+    </w:p>
+    <w:p>
+      <w:r>
+        <w:t>Head over to the indicated star and submit the rocks!</w:t>
+      </w:r>
     </w:p>
     <w:sectPr>
       <w:pgSz w:w="12240" w:h="15840"/>
@@ -147,6 +393,126 @@
     </w:sectPr>
   </w:body>
 </w:document>
+</file>
+
+<file path=word/numbering.xml><?xml version="1.0" encoding="utf-8"?>
+<w:numbering xmlns:wpc="http://schemas.microsoft.com/office/word/2010/wordprocessingCanvas" xmlns:cx="http://schemas.microsoft.com/office/drawing/2014/chartex" xmlns:cx1="http://schemas.microsoft.com/office/drawing/2015/9/8/chartex" xmlns:cx2="http://schemas.microsoft.com/office/drawing/2015/10/21/chartex" xmlns:cx3="http://schemas.microsoft.com/office/drawing/2016/5/9/chartex" xmlns:cx4="http://schemas.microsoft.com/office/drawing/2016/5/10/chartex" xmlns:cx5="http://schemas.microsoft.com/office/drawing/2016/5/11/chartex" xmlns:cx6="http://schemas.microsoft.com/office/drawing/2016/5/12/chartex" xmlns:cx7="http://schemas.microsoft.com/office/drawing/2016/5/13/chartex" xmlns:cx8="http://schemas.microsoft.com/office/drawing/2016/5/14/chartex" xmlns:mc="http://schemas.openxmlformats.org/markup-compatibility/2006" xmlns:aink="http://schemas.microsoft.com/office/drawing/2016/ink" xmlns:am3d="http://schemas.microsoft.com/office/drawing/2017/model3d" xmlns:o="urn:schemas-microsoft-com:office:office" xmlns:r="http://schemas.openxmlformats.org/officeDocument/2006/relationships" xmlns:m="http://schemas.openxmlformats.org/officeDocument/2006/math" xmlns:v="urn:schemas-microsoft-com:vml" xmlns:wp14="http://schemas.microsoft.com/office/word/2010/wordprocessingDrawing" xmlns:wp="http://schemas.openxmlformats.org/drawingml/2006/wordprocessingDrawing" xmlns:w10="urn:schemas-microsoft-com:office:word" xmlns:w="http://schemas.openxmlformats.org/wordprocessingml/2006/main" xmlns:w14="http://schemas.microsoft.com/office/word/2010/wordml" xmlns:w15="http://schemas.microsoft.com/office/word/2012/wordml" xmlns:w16cid="http://schemas.microsoft.com/office/word/2016/wordml/cid" xmlns:w16se="http://schemas.microsoft.com/office/word/2015/wordml/symex" xmlns:wpg="http://schemas.microsoft.com/office/word/2010/wordprocessingGroup" xmlns:wpi="http://schemas.microsoft.com/office/word/2010/wordprocessingInk" xmlns:wne="http://schemas.microsoft.com/office/word/2006/wordml" xmlns:wps="http://schemas.microsoft.com/office/word/2010/wordprocessingShape" mc:Ignorable="w14 w15 w16se w16cid wp14">
+  <w:abstractNum w:abstractNumId="0" w15:restartNumberingAfterBreak="0">
+    <w:nsid w:val="018E4B24"/>
+    <w:multiLevelType w:val="hybridMultilevel"/>
+    <w:tmpl w:val="59FA2E12"/>
+    <w:lvl w:ilvl="0" w:tplc="F83CB294">
+      <w:numFmt w:val="bullet"/>
+      <w:lvlText w:val=""/>
+      <w:lvlJc w:val="left"/>
+      <w:pPr>
+        <w:ind w:left="720" w:hanging="360"/>
+      </w:pPr>
+      <w:rPr>
+        <w:rFonts w:ascii="Symbol" w:eastAsiaTheme="minorHAnsi" w:hAnsi="Symbol" w:cstheme="minorBidi" w:hint="default"/>
+      </w:rPr>
+    </w:lvl>
+    <w:lvl w:ilvl="1" w:tplc="04090003" w:tentative="1">
+      <w:start w:val="1"/>
+      <w:numFmt w:val="bullet"/>
+      <w:lvlText w:val="o"/>
+      <w:lvlJc w:val="left"/>
+      <w:pPr>
+        <w:ind w:left="1440" w:hanging="360"/>
+      </w:pPr>
+      <w:rPr>
+        <w:rFonts w:ascii="Courier New" w:hAnsi="Courier New" w:cs="Courier New" w:hint="default"/>
+      </w:rPr>
+    </w:lvl>
+    <w:lvl w:ilvl="2" w:tplc="04090005" w:tentative="1">
+      <w:start w:val="1"/>
+      <w:numFmt w:val="bullet"/>
+      <w:lvlText w:val=""/>
+      <w:lvlJc w:val="left"/>
+      <w:pPr>
+        <w:ind w:left="2160" w:hanging="360"/>
+      </w:pPr>
+      <w:rPr>
+        <w:rFonts w:ascii="Wingdings" w:hAnsi="Wingdings" w:hint="default"/>
+      </w:rPr>
+    </w:lvl>
+    <w:lvl w:ilvl="3" w:tplc="04090001" w:tentative="1">
+      <w:start w:val="1"/>
+      <w:numFmt w:val="bullet"/>
+      <w:lvlText w:val=""/>
+      <w:lvlJc w:val="left"/>
+      <w:pPr>
+        <w:ind w:left="2880" w:hanging="360"/>
+      </w:pPr>
+      <w:rPr>
+        <w:rFonts w:ascii="Symbol" w:hAnsi="Symbol" w:hint="default"/>
+      </w:rPr>
+    </w:lvl>
+    <w:lvl w:ilvl="4" w:tplc="04090003" w:tentative="1">
+      <w:start w:val="1"/>
+      <w:numFmt w:val="bullet"/>
+      <w:lvlText w:val="o"/>
+      <w:lvlJc w:val="left"/>
+      <w:pPr>
+        <w:ind w:left="3600" w:hanging="360"/>
+      </w:pPr>
+      <w:rPr>
+        <w:rFonts w:ascii="Courier New" w:hAnsi="Courier New" w:cs="Courier New" w:hint="default"/>
+      </w:rPr>
+    </w:lvl>
+    <w:lvl w:ilvl="5" w:tplc="04090005" w:tentative="1">
+      <w:start w:val="1"/>
+      <w:numFmt w:val="bullet"/>
+      <w:lvlText w:val=""/>
+      <w:lvlJc w:val="left"/>
+      <w:pPr>
+        <w:ind w:left="4320" w:hanging="360"/>
+      </w:pPr>
+      <w:rPr>
+        <w:rFonts w:ascii="Wingdings" w:hAnsi="Wingdings" w:hint="default"/>
+      </w:rPr>
+    </w:lvl>
+    <w:lvl w:ilvl="6" w:tplc="04090001" w:tentative="1">
+      <w:start w:val="1"/>
+      <w:numFmt w:val="bullet"/>
+      <w:lvlText w:val=""/>
+      <w:lvlJc w:val="left"/>
+      <w:pPr>
+        <w:ind w:left="5040" w:hanging="360"/>
+      </w:pPr>
+      <w:rPr>
+        <w:rFonts w:ascii="Symbol" w:hAnsi="Symbol" w:hint="default"/>
+      </w:rPr>
+    </w:lvl>
+    <w:lvl w:ilvl="7" w:tplc="04090003" w:tentative="1">
+      <w:start w:val="1"/>
+      <w:numFmt w:val="bullet"/>
+      <w:lvlText w:val="o"/>
+      <w:lvlJc w:val="left"/>
+      <w:pPr>
+        <w:ind w:left="5760" w:hanging="360"/>
+      </w:pPr>
+      <w:rPr>
+        <w:rFonts w:ascii="Courier New" w:hAnsi="Courier New" w:cs="Courier New" w:hint="default"/>
+      </w:rPr>
+    </w:lvl>
+    <w:lvl w:ilvl="8" w:tplc="04090005" w:tentative="1">
+      <w:start w:val="1"/>
+      <w:numFmt w:val="bullet"/>
+      <w:lvlText w:val=""/>
+      <w:lvlJc w:val="left"/>
+      <w:pPr>
+        <w:ind w:left="6480" w:hanging="360"/>
+      </w:pPr>
+      <w:rPr>
+        <w:rFonts w:ascii="Wingdings" w:hAnsi="Wingdings" w:hint="default"/>
+      </w:rPr>
+    </w:lvl>
+  </w:abstractNum>
+  <w:num w:numId="1">
+    <w:abstractNumId w:val="0"/>
+  </w:num>
+</w:numbering>
 </file>
 
 <file path=word/styles.xml><?xml version="1.0" encoding="utf-8"?>
@@ -575,6 +941,17 @@
     <w:semiHidden/>
     <w:unhideWhenUsed/>
   </w:style>
+  <w:style w:type="paragraph" w:styleId="ListParagraph">
+    <w:name w:val="List Paragraph"/>
+    <w:basedOn w:val="Normal"/>
+    <w:uiPriority w:val="34"/>
+    <w:qFormat/>
+    <w:rsid w:val="0044239F"/>
+    <w:pPr>
+      <w:ind w:left="720"/>
+      <w:contextualSpacing/>
+    </w:pPr>
+  </w:style>
 </w:styles>
 </file>
 

</xml_diff>

<commit_message>
level 2 and 3 tutorial/dialog
</commit_message>
<xml_diff>
--- a/Art Refs/dialog draft.docx
+++ b/Art Refs/dialog draft.docx
@@ -203,7 +203,6 @@
       </w:r>
     </w:p>
     <w:p>
-      <w:bookmarkStart w:id="0" w:name="_GoBack"/>
       <w:r>
         <w:t>Rocks pushed</w:t>
       </w:r>
@@ -231,7 +230,6 @@
       <w:r>
         <w:t>.</w:t>
       </w:r>
-      <w:bookmarkEnd w:id="0"/>
     </w:p>
     <w:p>
       <w:r>
@@ -384,6 +382,152 @@
       <w:r>
         <w:t>Head over to the indicated star and submit the rocks!</w:t>
       </w:r>
+    </w:p>
+    <w:p/>
+    <w:p>
+      <w:r>
+        <w:t xml:space="preserve">Excellent work! Now that the rocks have been submitted, </w:t>
+      </w:r>
+      <w:r>
+        <w:t>we can gather more minerals to form new rocks.</w:t>
+      </w:r>
+    </w:p>
+    <w:p/>
+    <w:p>
+      <w:r>
+        <w:t>+ Level 2 +</w:t>
+      </w:r>
+    </w:p>
+    <w:p>
+      <w:r>
+        <w:t>Just like before, we need to form three different types of rocks.</w:t>
+      </w:r>
+    </w:p>
+    <w:p>
+      <w:r>
+        <w:t xml:space="preserve">Remember to head over the Magma Chamber to melt the minerals, and then to </w:t>
+      </w:r>
+      <w:r>
+        <w:t xml:space="preserve">the </w:t>
+      </w:r>
+      <w:r>
+        <w:t>Magma Cooler to form rocks.</w:t>
+      </w:r>
+    </w:p>
+    <w:p>
+      <w:r>
+        <w:t xml:space="preserve">Remember to melt </w:t>
+      </w:r>
+      <w:r>
+        <w:t xml:space="preserve">the </w:t>
+      </w:r>
+      <w:r>
+        <w:t xml:space="preserve">minerals in the Magma Chamber, and then </w:t>
+      </w:r>
+      <w:r>
+        <w:t>form the rocks in the Magma Cooler.</w:t>
+      </w:r>
+    </w:p>
+    <w:p>
+      <w:r>
+        <w:t>+Magma Cooler+</w:t>
+      </w:r>
+    </w:p>
+    <w:p>
+      <w:r>
+        <w:t>This time around, we’ll be forming extrusive igneous rocks.</w:t>
+      </w:r>
+    </w:p>
+    <w:p>
+      <w:r>
+        <w:lastRenderedPageBreak/>
+        <w:t>These rocks are formed when magma cools off above the Earth’s surface.</w:t>
+      </w:r>
+    </w:p>
+    <w:p>
+      <w:r>
+        <w:t>Since these rocks cool off quicker, they don’t form as much crystals as intrusive igneous rocks.</w:t>
+      </w:r>
+    </w:p>
+    <w:p/>
+    <w:p>
+      <w:r>
+        <w:t>+Sedimentary+</w:t>
+      </w:r>
+    </w:p>
+    <w:p>
+      <w:r>
+        <w:t xml:space="preserve">For </w:t>
+      </w:r>
+      <w:r>
+        <w:t>sedimentary rocks to be formed, we must first have other rocks available to erode.</w:t>
+      </w:r>
+    </w:p>
+    <w:p>
+      <w:r>
+        <w:t>Go ahead and create some igneous rocks before heading over to the Sedimentary Pit.</w:t>
+      </w:r>
+    </w:p>
+    <w:p/>
+    <w:p>
+      <w:r>
+        <w:t>+Sedimentary Pit+</w:t>
+      </w:r>
+    </w:p>
+    <w:p>
+      <w:r>
+        <w:t xml:space="preserve">(show </w:t>
+      </w:r>
+      <w:proofErr w:type="spellStart"/>
+      <w:r>
+        <w:t>illust</w:t>
+      </w:r>
+      <w:proofErr w:type="spellEnd"/>
+      <w:r>
+        <w:t>)</w:t>
+      </w:r>
+    </w:p>
+    <w:p>
+      <w:r>
+        <w:t xml:space="preserve">Sedimentary rocks form when sediments cement together after a long period of time. </w:t>
+      </w:r>
+    </w:p>
+    <w:p>
+      <w:r>
+        <w:t xml:space="preserve">These sediments come from </w:t>
+      </w:r>
+      <w:r>
+        <w:t>rocks or organics that have been</w:t>
+      </w:r>
+      <w:r>
+        <w:t xml:space="preserve"> </w:t>
+      </w:r>
+      <w:r>
+        <w:t xml:space="preserve">broken down by </w:t>
+      </w:r>
+      <w:r>
+        <w:t>weathering and erosion.</w:t>
+      </w:r>
+    </w:p>
+    <w:p>
+      <w:r>
+        <w:t xml:space="preserve">(hide </w:t>
+      </w:r>
+      <w:proofErr w:type="spellStart"/>
+      <w:r>
+        <w:t>illust</w:t>
+      </w:r>
+      <w:proofErr w:type="spellEnd"/>
+      <w:r>
+        <w:t>)</w:t>
+      </w:r>
+    </w:p>
+    <w:p>
+      <w:r>
+        <w:t>Here in the Sedimentary Pit, we can simulate the process of forming sedimentary rocks.</w:t>
+      </w:r>
+      <w:bookmarkStart w:id="0" w:name="_GoBack"/>
+      <w:bookmarkEnd w:id="0"/>
     </w:p>
     <w:sectPr>
       <w:pgSz w:w="12240" w:h="15840"/>

</xml_diff>